<commit_message>
Test cases Added TCAPI_01.
</commit_message>
<xml_diff>
--- a/Resume/Resume_Upload_Tests.docx
+++ b/Resume/Resume_Upload_Tests.docx
@@ -17,7 +17,7 @@
           <w:sz w:val="22"/>
           <w:szCs w:val="22"/>
         </w:rPr>
-        <w:t>Fedrick James</w:t>
+        <w:t>Pranay Raut</w:t>
       </w:r>
     </w:p>
     <w:p>
@@ -80,13 +80,10 @@
         </w:rPr>
       </w:pPr>
       <w:r>
-        <w:t>Fedric.james</w:t>
-      </w:r>
-      <w:r>
-        <w:t>23</w:t>
-      </w:r>
-      <w:r>
-        <w:t>@gmail.com</w:t>
+        <w:t>p</w:t>
+      </w:r>
+      <w:r>
+        <w:t>ranayraut12@gmail.com</w:t>
       </w:r>
     </w:p>
     <w:p>
@@ -99,10 +96,7 @@
         </w:rPr>
       </w:pPr>
       <w:r>
-        <w:t>Jennifer</w:t>
-      </w:r>
-      <w:r>
-        <w:t>.james23@gmail.com</w:t>
+        <w:t>Jennifer.james23@gmail.com</w:t>
       </w:r>
     </w:p>
     <w:p>

</xml_diff>